<commit_message>
plataforma, genero, clasificacion, animacion, equipo de trabajo, historia, guion
</commit_message>
<xml_diff>
--- a/CAPITULO_2.docx
+++ b/CAPITULO_2.docx
@@ -154,12 +154,12 @@
             <wp:extent cx="1585913" cy="1594259"/>
             <wp:effectExtent b="0" l="0" r="0" t="0"/>
             <wp:wrapSquare wrapText="bothSides" distB="114300" distT="114300" distL="114300" distR="114300"/>
-            <wp:docPr id="3" name="image3.png"/>
+            <wp:docPr id="3" name="image2.png"/>
             <a:graphic>
               <a:graphicData uri="http://schemas.openxmlformats.org/drawingml/2006/picture">
                 <pic:pic>
                   <pic:nvPicPr>
-                    <pic:cNvPr id="0" name="image3.png"/>
+                    <pic:cNvPr id="0" name="image2.png"/>
                     <pic:cNvPicPr preferRelativeResize="0"/>
                   </pic:nvPicPr>
                   <pic:blipFill>
@@ -846,15 +846,7 @@
           <w:szCs w:val="20"/>
           <w:rtl w:val="0"/>
         </w:rPr>
-        <w:t xml:space="preserve">Agosto</w:t>
-      </w:r>
-      <w:r>
-        <w:rPr>
-          <w:sz w:val="20"/>
-          <w:szCs w:val="20"/>
-          <w:rtl w:val="0"/>
-        </w:rPr>
-        <w:t xml:space="preserve"> de 2021,</w:t>
+        <w:t xml:space="preserve">Agosto de 2021,</w:t>
       </w:r>
     </w:p>
     <w:p>
@@ -1323,12 +1315,12 @@
           <wp:inline distB="114300" distT="114300" distL="114300" distR="114300">
             <wp:extent cx="5731200" cy="3479800"/>
             <wp:effectExtent b="0" l="0" r="0" t="0"/>
-            <wp:docPr id="1" name="image1.png"/>
+            <wp:docPr id="6" name="image3.png"/>
             <a:graphic>
               <a:graphicData uri="http://schemas.openxmlformats.org/drawingml/2006/picture">
                 <pic:pic>
                   <pic:nvPicPr>
-                    <pic:cNvPr id="0" name="image1.png"/>
+                    <pic:cNvPr id="0" name="image3.png"/>
                     <pic:cNvPicPr preferRelativeResize="0"/>
                   </pic:nvPicPr>
                   <pic:blipFill>
@@ -1445,12 +1437,12 @@
           <wp:inline distB="114300" distT="114300" distL="114300" distR="114300">
             <wp:extent cx="5731200" cy="6019800"/>
             <wp:effectExtent b="0" l="0" r="0" t="0"/>
-            <wp:docPr id="2" name="image2.png"/>
+            <wp:docPr id="5" name="image7.png"/>
             <a:graphic>
               <a:graphicData uri="http://schemas.openxmlformats.org/drawingml/2006/picture">
                 <pic:pic>
                   <pic:nvPicPr>
-                    <pic:cNvPr id="0" name="image2.png"/>
+                    <pic:cNvPr id="0" name="image7.png"/>
                     <pic:cNvPicPr preferRelativeResize="0"/>
                   </pic:nvPicPr>
                   <pic:blipFill>
@@ -1505,6 +1497,1487 @@
           <w:tab w:val="left" w:pos="8647"/>
         </w:tabs>
         <w:spacing w:line="360" w:lineRule="auto"/>
+        <w:rPr>
+          <w:sz w:val="28"/>
+          <w:szCs w:val="28"/>
+        </w:rPr>
+      </w:pPr>
+      <w:r>
+        <w:rPr>
+          <w:rtl w:val="0"/>
+        </w:rPr>
+      </w:r>
+    </w:p>
+    <w:p>
+      <w:pPr>
+        <w:tabs>
+          <w:tab w:val="left" w:pos="8647"/>
+        </w:tabs>
+        <w:spacing w:before="240" w:line="240" w:lineRule="auto"/>
+        <w:jc w:val="both"/>
+        <w:rPr>
+          <w:sz w:val="20"/>
+          <w:szCs w:val="20"/>
+        </w:rPr>
+      </w:pPr>
+      <w:r>
+        <w:br w:type="page"/>
+      </w:r>
+      <w:r>
+        <w:rPr>
+          <w:rtl w:val="0"/>
+        </w:rPr>
+      </w:r>
+    </w:p>
+    <w:p>
+      <w:pPr>
+        <w:tabs>
+          <w:tab w:val="left" w:pos="8647"/>
+        </w:tabs>
+        <w:spacing w:before="240" w:line="240" w:lineRule="auto"/>
+        <w:jc w:val="both"/>
+        <w:rPr>
+          <w:b w:val="1"/>
+          <w:sz w:val="28"/>
+          <w:szCs w:val="28"/>
+        </w:rPr>
+      </w:pPr>
+      <w:r>
+        <w:rPr>
+          <w:rtl w:val="0"/>
+        </w:rPr>
+      </w:r>
+    </w:p>
+    <w:p>
+      <w:pPr>
+        <w:tabs>
+          <w:tab w:val="left" w:pos="8647"/>
+        </w:tabs>
+        <w:spacing w:before="240" w:line="240" w:lineRule="auto"/>
+        <w:jc w:val="both"/>
+        <w:rPr>
+          <w:b w:val="1"/>
+          <w:sz w:val="28"/>
+          <w:szCs w:val="28"/>
+        </w:rPr>
+      </w:pPr>
+      <w:r>
+        <w:rPr>
+          <w:b w:val="1"/>
+          <w:sz w:val="28"/>
+          <w:szCs w:val="28"/>
+        </w:rPr>
+        <w:drawing>
+          <wp:inline distB="114300" distT="114300" distL="114300" distR="114300">
+            <wp:extent cx="2938463" cy="2183628"/>
+            <wp:effectExtent b="0" l="0" r="0" t="0"/>
+            <wp:docPr id="2" name="image4.png"/>
+            <a:graphic>
+              <a:graphicData uri="http://schemas.openxmlformats.org/drawingml/2006/picture">
+                <pic:pic>
+                  <pic:nvPicPr>
+                    <pic:cNvPr id="0" name="image4.png"/>
+                    <pic:cNvPicPr preferRelativeResize="0"/>
+                  </pic:nvPicPr>
+                  <pic:blipFill>
+                    <a:blip r:embed="rId9"/>
+                    <a:srcRect b="0" l="0" r="0" t="0"/>
+                    <a:stretch>
+                      <a:fillRect/>
+                    </a:stretch>
+                  </pic:blipFill>
+                  <pic:spPr>
+                    <a:xfrm>
+                      <a:off x="0" y="0"/>
+                      <a:ext cx="2938463" cy="2183628"/>
+                    </a:xfrm>
+                    <a:prstGeom prst="rect"/>
+                    <a:ln/>
+                  </pic:spPr>
+                </pic:pic>
+              </a:graphicData>
+            </a:graphic>
+          </wp:inline>
+        </w:drawing>
+      </w:r>
+      <w:r>
+        <w:rPr>
+          <w:rtl w:val="0"/>
+        </w:rPr>
+      </w:r>
+    </w:p>
+    <w:p>
+      <w:pPr>
+        <w:tabs>
+          <w:tab w:val="left" w:pos="8647"/>
+        </w:tabs>
+        <w:spacing w:before="240" w:line="240" w:lineRule="auto"/>
+        <w:jc w:val="both"/>
+        <w:rPr>
+          <w:b w:val="1"/>
+          <w:sz w:val="28"/>
+          <w:szCs w:val="28"/>
+        </w:rPr>
+      </w:pPr>
+      <w:r>
+        <w:rPr>
+          <w:b w:val="1"/>
+          <w:sz w:val="28"/>
+          <w:szCs w:val="28"/>
+        </w:rPr>
+        <w:drawing>
+          <wp:inline distB="114300" distT="114300" distL="114300" distR="114300">
+            <wp:extent cx="3071813" cy="1945782"/>
+            <wp:effectExtent b="0" l="0" r="0" t="0"/>
+            <wp:docPr id="4" name="image6.png"/>
+            <a:graphic>
+              <a:graphicData uri="http://schemas.openxmlformats.org/drawingml/2006/picture">
+                <pic:pic>
+                  <pic:nvPicPr>
+                    <pic:cNvPr id="0" name="image6.png"/>
+                    <pic:cNvPicPr preferRelativeResize="0"/>
+                  </pic:nvPicPr>
+                  <pic:blipFill>
+                    <a:blip r:embed="rId10"/>
+                    <a:srcRect b="0" l="0" r="0" t="0"/>
+                    <a:stretch>
+                      <a:fillRect/>
+                    </a:stretch>
+                  </pic:blipFill>
+                  <pic:spPr>
+                    <a:xfrm>
+                      <a:off x="0" y="0"/>
+                      <a:ext cx="3071813" cy="1945782"/>
+                    </a:xfrm>
+                    <a:prstGeom prst="rect"/>
+                    <a:ln/>
+                  </pic:spPr>
+                </pic:pic>
+              </a:graphicData>
+            </a:graphic>
+          </wp:inline>
+        </w:drawing>
+      </w:r>
+      <w:r>
+        <w:rPr>
+          <w:rtl w:val="0"/>
+        </w:rPr>
+      </w:r>
+    </w:p>
+    <w:p>
+      <w:pPr>
+        <w:tabs>
+          <w:tab w:val="left" w:pos="8647"/>
+        </w:tabs>
+        <w:spacing w:before="240" w:line="240" w:lineRule="auto"/>
+        <w:jc w:val="both"/>
+        <w:rPr>
+          <w:b w:val="1"/>
+          <w:sz w:val="28"/>
+          <w:szCs w:val="28"/>
+        </w:rPr>
+      </w:pPr>
+      <w:r>
+        <w:rPr>
+          <w:b w:val="1"/>
+          <w:sz w:val="28"/>
+          <w:szCs w:val="28"/>
+        </w:rPr>
+        <w:drawing>
+          <wp:inline distB="114300" distT="114300" distL="114300" distR="114300">
+            <wp:extent cx="2795588" cy="1776258"/>
+            <wp:effectExtent b="0" l="0" r="0" t="0"/>
+            <wp:docPr id="1" name="image1.png"/>
+            <a:graphic>
+              <a:graphicData uri="http://schemas.openxmlformats.org/drawingml/2006/picture">
+                <pic:pic>
+                  <pic:nvPicPr>
+                    <pic:cNvPr id="0" name="image1.png"/>
+                    <pic:cNvPicPr preferRelativeResize="0"/>
+                  </pic:nvPicPr>
+                  <pic:blipFill>
+                    <a:blip r:embed="rId11"/>
+                    <a:srcRect b="0" l="0" r="0" t="0"/>
+                    <a:stretch>
+                      <a:fillRect/>
+                    </a:stretch>
+                  </pic:blipFill>
+                  <pic:spPr>
+                    <a:xfrm>
+                      <a:off x="0" y="0"/>
+                      <a:ext cx="2795588" cy="1776258"/>
+                    </a:xfrm>
+                    <a:prstGeom prst="rect"/>
+                    <a:ln/>
+                  </pic:spPr>
+                </pic:pic>
+              </a:graphicData>
+            </a:graphic>
+          </wp:inline>
+        </w:drawing>
+      </w:r>
+      <w:r>
+        <w:rPr>
+          <w:rtl w:val="0"/>
+        </w:rPr>
+      </w:r>
+    </w:p>
+    <w:p>
+      <w:pPr>
+        <w:tabs>
+          <w:tab w:val="left" w:pos="8647"/>
+        </w:tabs>
+        <w:spacing w:before="240" w:line="240" w:lineRule="auto"/>
+        <w:jc w:val="both"/>
+        <w:rPr>
+          <w:b w:val="1"/>
+          <w:sz w:val="28"/>
+          <w:szCs w:val="28"/>
+        </w:rPr>
+      </w:pPr>
+      <w:r>
+        <w:rPr>
+          <w:b w:val="1"/>
+          <w:sz w:val="28"/>
+          <w:szCs w:val="28"/>
+        </w:rPr>
+        <w:drawing>
+          <wp:inline distB="114300" distT="114300" distL="114300" distR="114300">
+            <wp:extent cx="2776538" cy="1761366"/>
+            <wp:effectExtent b="0" l="0" r="0" t="0"/>
+            <wp:docPr id="7" name="image5.png"/>
+            <a:graphic>
+              <a:graphicData uri="http://schemas.openxmlformats.org/drawingml/2006/picture">
+                <pic:pic>
+                  <pic:nvPicPr>
+                    <pic:cNvPr id="0" name="image5.png"/>
+                    <pic:cNvPicPr preferRelativeResize="0"/>
+                  </pic:nvPicPr>
+                  <pic:blipFill>
+                    <a:blip r:embed="rId12"/>
+                    <a:srcRect b="0" l="0" r="0" t="0"/>
+                    <a:stretch>
+                      <a:fillRect/>
+                    </a:stretch>
+                  </pic:blipFill>
+                  <pic:spPr>
+                    <a:xfrm>
+                      <a:off x="0" y="0"/>
+                      <a:ext cx="2776538" cy="1761366"/>
+                    </a:xfrm>
+                    <a:prstGeom prst="rect"/>
+                    <a:ln/>
+                  </pic:spPr>
+                </pic:pic>
+              </a:graphicData>
+            </a:graphic>
+          </wp:inline>
+        </w:drawing>
+      </w:r>
+      <w:r>
+        <w:rPr>
+          <w:rtl w:val="0"/>
+        </w:rPr>
+      </w:r>
+    </w:p>
+    <w:p>
+      <w:pPr>
+        <w:tabs>
+          <w:tab w:val="left" w:pos="8647"/>
+        </w:tabs>
+        <w:spacing w:before="240" w:line="240" w:lineRule="auto"/>
+        <w:jc w:val="both"/>
+        <w:rPr>
+          <w:b w:val="1"/>
+          <w:sz w:val="28"/>
+          <w:szCs w:val="28"/>
+        </w:rPr>
+      </w:pPr>
+      <w:r>
+        <w:rPr>
+          <w:rtl w:val="0"/>
+        </w:rPr>
+      </w:r>
+    </w:p>
+    <w:p>
+      <w:pPr>
+        <w:tabs>
+          <w:tab w:val="left" w:pos="8647"/>
+        </w:tabs>
+        <w:spacing w:before="240" w:line="240" w:lineRule="auto"/>
+        <w:jc w:val="both"/>
+        <w:rPr>
+          <w:b w:val="1"/>
+          <w:sz w:val="28"/>
+          <w:szCs w:val="28"/>
+        </w:rPr>
+      </w:pPr>
+      <w:r>
+        <w:rPr>
+          <w:b w:val="1"/>
+          <w:sz w:val="28"/>
+          <w:szCs w:val="28"/>
+          <w:rtl w:val="0"/>
+        </w:rPr>
+        <w:t xml:space="preserve">2.3 Plataforma.</w:t>
+      </w:r>
+    </w:p>
+    <w:p>
+      <w:pPr>
+        <w:tabs>
+          <w:tab w:val="left" w:pos="8647"/>
+        </w:tabs>
+        <w:spacing w:before="240" w:line="240" w:lineRule="auto"/>
+        <w:jc w:val="both"/>
+        <w:rPr>
+          <w:b w:val="1"/>
+          <w:sz w:val="28"/>
+          <w:szCs w:val="28"/>
+        </w:rPr>
+      </w:pPr>
+      <w:r>
+        <w:rPr>
+          <w:rtl w:val="0"/>
+        </w:rPr>
+      </w:r>
+    </w:p>
+    <w:p>
+      <w:pPr>
+        <w:tabs>
+          <w:tab w:val="left" w:pos="8647"/>
+        </w:tabs>
+        <w:spacing w:before="240" w:line="240" w:lineRule="auto"/>
+        <w:jc w:val="both"/>
+        <w:rPr>
+          <w:sz w:val="28"/>
+          <w:szCs w:val="28"/>
+        </w:rPr>
+      </w:pPr>
+      <w:r>
+        <w:rPr>
+          <w:sz w:val="28"/>
+          <w:szCs w:val="28"/>
+          <w:rtl w:val="0"/>
+        </w:rPr>
+        <w:t xml:space="preserve">El juego se desarrollará para PC.</w:t>
+      </w:r>
+    </w:p>
+    <w:p>
+      <w:pPr>
+        <w:tabs>
+          <w:tab w:val="left" w:pos="8647"/>
+        </w:tabs>
+        <w:spacing w:before="240" w:line="240" w:lineRule="auto"/>
+        <w:jc w:val="both"/>
+        <w:rPr>
+          <w:sz w:val="28"/>
+          <w:szCs w:val="28"/>
+        </w:rPr>
+      </w:pPr>
+      <w:r>
+        <w:rPr>
+          <w:rtl w:val="0"/>
+        </w:rPr>
+      </w:r>
+    </w:p>
+    <w:p>
+      <w:pPr>
+        <w:tabs>
+          <w:tab w:val="left" w:pos="8647"/>
+        </w:tabs>
+        <w:spacing w:before="240" w:line="240" w:lineRule="auto"/>
+        <w:jc w:val="both"/>
+        <w:rPr>
+          <w:b w:val="1"/>
+          <w:sz w:val="28"/>
+          <w:szCs w:val="28"/>
+        </w:rPr>
+      </w:pPr>
+      <w:r>
+        <w:rPr>
+          <w:b w:val="1"/>
+          <w:sz w:val="28"/>
+          <w:szCs w:val="28"/>
+          <w:rtl w:val="0"/>
+        </w:rPr>
+        <w:t xml:space="preserve">2.4 Género.</w:t>
+      </w:r>
+    </w:p>
+    <w:p>
+      <w:pPr>
+        <w:tabs>
+          <w:tab w:val="left" w:pos="8647"/>
+        </w:tabs>
+        <w:spacing w:before="240" w:line="240" w:lineRule="auto"/>
+        <w:jc w:val="both"/>
+        <w:rPr>
+          <w:b w:val="1"/>
+          <w:sz w:val="28"/>
+          <w:szCs w:val="28"/>
+        </w:rPr>
+      </w:pPr>
+      <w:r>
+        <w:rPr>
+          <w:rtl w:val="0"/>
+        </w:rPr>
+      </w:r>
+    </w:p>
+    <w:p>
+      <w:pPr>
+        <w:tabs>
+          <w:tab w:val="left" w:pos="8647"/>
+        </w:tabs>
+        <w:spacing w:before="240" w:line="240" w:lineRule="auto"/>
+        <w:jc w:val="both"/>
+        <w:rPr>
+          <w:sz w:val="28"/>
+          <w:szCs w:val="28"/>
+        </w:rPr>
+      </w:pPr>
+      <w:r>
+        <w:rPr>
+          <w:sz w:val="28"/>
+          <w:szCs w:val="28"/>
+          <w:rtl w:val="0"/>
+        </w:rPr>
+        <w:t xml:space="preserve">Combate/Acción.</w:t>
+      </w:r>
+    </w:p>
+    <w:p>
+      <w:pPr>
+        <w:tabs>
+          <w:tab w:val="left" w:pos="8647"/>
+        </w:tabs>
+        <w:spacing w:before="240" w:line="240" w:lineRule="auto"/>
+        <w:jc w:val="both"/>
+        <w:rPr>
+          <w:sz w:val="28"/>
+          <w:szCs w:val="28"/>
+        </w:rPr>
+      </w:pPr>
+      <w:r>
+        <w:rPr>
+          <w:rtl w:val="0"/>
+        </w:rPr>
+      </w:r>
+    </w:p>
+    <w:p>
+      <w:pPr>
+        <w:tabs>
+          <w:tab w:val="left" w:pos="8647"/>
+        </w:tabs>
+        <w:spacing w:before="240" w:line="240" w:lineRule="auto"/>
+        <w:jc w:val="both"/>
+        <w:rPr>
+          <w:b w:val="1"/>
+          <w:sz w:val="28"/>
+          <w:szCs w:val="28"/>
+        </w:rPr>
+      </w:pPr>
+      <w:r>
+        <w:rPr>
+          <w:b w:val="1"/>
+          <w:sz w:val="28"/>
+          <w:szCs w:val="28"/>
+          <w:rtl w:val="0"/>
+        </w:rPr>
+        <w:t xml:space="preserve">2.5 Clasificación.</w:t>
+      </w:r>
+    </w:p>
+    <w:p>
+      <w:pPr>
+        <w:tabs>
+          <w:tab w:val="left" w:pos="8647"/>
+        </w:tabs>
+        <w:spacing w:before="240" w:line="240" w:lineRule="auto"/>
+        <w:jc w:val="both"/>
+        <w:rPr>
+          <w:b w:val="1"/>
+          <w:sz w:val="28"/>
+          <w:szCs w:val="28"/>
+        </w:rPr>
+      </w:pPr>
+      <w:r>
+        <w:rPr>
+          <w:rtl w:val="0"/>
+        </w:rPr>
+      </w:r>
+    </w:p>
+    <w:p>
+      <w:pPr>
+        <w:tabs>
+          <w:tab w:val="left" w:pos="8647"/>
+        </w:tabs>
+        <w:spacing w:before="240" w:line="240" w:lineRule="auto"/>
+        <w:jc w:val="both"/>
+        <w:rPr>
+          <w:sz w:val="28"/>
+          <w:szCs w:val="28"/>
+        </w:rPr>
+      </w:pPr>
+      <w:r>
+        <w:rPr>
+          <w:sz w:val="28"/>
+          <w:szCs w:val="28"/>
+          <w:rtl w:val="0"/>
+        </w:rPr>
+        <w:t xml:space="preserve">T(Teen) adolescentes, mayores de 13 años.</w:t>
+      </w:r>
+    </w:p>
+    <w:p>
+      <w:pPr>
+        <w:tabs>
+          <w:tab w:val="left" w:pos="8647"/>
+        </w:tabs>
+        <w:spacing w:before="240" w:line="240" w:lineRule="auto"/>
+        <w:jc w:val="both"/>
+        <w:rPr>
+          <w:sz w:val="28"/>
+          <w:szCs w:val="28"/>
+        </w:rPr>
+      </w:pPr>
+      <w:r>
+        <w:rPr>
+          <w:rtl w:val="0"/>
+        </w:rPr>
+      </w:r>
+    </w:p>
+    <w:p>
+      <w:pPr>
+        <w:tabs>
+          <w:tab w:val="left" w:pos="8647"/>
+        </w:tabs>
+        <w:spacing w:before="240" w:line="240" w:lineRule="auto"/>
+        <w:jc w:val="both"/>
+        <w:rPr>
+          <w:b w:val="1"/>
+          <w:sz w:val="28"/>
+          <w:szCs w:val="28"/>
+        </w:rPr>
+      </w:pPr>
+      <w:r>
+        <w:rPr>
+          <w:b w:val="1"/>
+          <w:sz w:val="28"/>
+          <w:szCs w:val="28"/>
+          <w:rtl w:val="0"/>
+        </w:rPr>
+        <w:t xml:space="preserve">2.6 Tipo de Animación.</w:t>
+      </w:r>
+    </w:p>
+    <w:p>
+      <w:pPr>
+        <w:tabs>
+          <w:tab w:val="left" w:pos="8647"/>
+        </w:tabs>
+        <w:spacing w:before="240" w:line="240" w:lineRule="auto"/>
+        <w:jc w:val="both"/>
+        <w:rPr>
+          <w:b w:val="1"/>
+          <w:sz w:val="28"/>
+          <w:szCs w:val="28"/>
+        </w:rPr>
+      </w:pPr>
+      <w:r>
+        <w:rPr>
+          <w:rtl w:val="0"/>
+        </w:rPr>
+      </w:r>
+    </w:p>
+    <w:p>
+      <w:pPr>
+        <w:tabs>
+          <w:tab w:val="left" w:pos="8647"/>
+        </w:tabs>
+        <w:spacing w:before="240" w:line="240" w:lineRule="auto"/>
+        <w:jc w:val="both"/>
+        <w:rPr>
+          <w:sz w:val="28"/>
+          <w:szCs w:val="28"/>
+        </w:rPr>
+      </w:pPr>
+      <w:r>
+        <w:rPr>
+          <w:sz w:val="28"/>
+          <w:szCs w:val="28"/>
+          <w:rtl w:val="0"/>
+        </w:rPr>
+        <w:t xml:space="preserve">Animación 2D.</w:t>
+      </w:r>
+    </w:p>
+    <w:p>
+      <w:pPr>
+        <w:tabs>
+          <w:tab w:val="left" w:pos="8647"/>
+        </w:tabs>
+        <w:spacing w:before="240" w:line="240" w:lineRule="auto"/>
+        <w:jc w:val="both"/>
+        <w:rPr>
+          <w:sz w:val="28"/>
+          <w:szCs w:val="28"/>
+        </w:rPr>
+      </w:pPr>
+      <w:r>
+        <w:rPr>
+          <w:rtl w:val="0"/>
+        </w:rPr>
+      </w:r>
+    </w:p>
+    <w:p>
+      <w:pPr>
+        <w:tabs>
+          <w:tab w:val="left" w:pos="8647"/>
+        </w:tabs>
+        <w:spacing w:before="240" w:line="240" w:lineRule="auto"/>
+        <w:jc w:val="both"/>
+        <w:rPr>
+          <w:b w:val="1"/>
+          <w:sz w:val="28"/>
+          <w:szCs w:val="28"/>
+        </w:rPr>
+      </w:pPr>
+      <w:r>
+        <w:rPr>
+          <w:rtl w:val="0"/>
+        </w:rPr>
+      </w:r>
+    </w:p>
+    <w:p>
+      <w:pPr>
+        <w:tabs>
+          <w:tab w:val="left" w:pos="8647"/>
+        </w:tabs>
+        <w:spacing w:before="240" w:line="240" w:lineRule="auto"/>
+        <w:jc w:val="both"/>
+        <w:rPr>
+          <w:b w:val="1"/>
+          <w:sz w:val="28"/>
+          <w:szCs w:val="28"/>
+        </w:rPr>
+      </w:pPr>
+      <w:r>
+        <w:br w:type="page"/>
+      </w:r>
+      <w:r>
+        <w:rPr>
+          <w:rtl w:val="0"/>
+        </w:rPr>
+      </w:r>
+    </w:p>
+    <w:p>
+      <w:pPr>
+        <w:tabs>
+          <w:tab w:val="left" w:pos="8647"/>
+        </w:tabs>
+        <w:spacing w:before="240" w:line="240" w:lineRule="auto"/>
+        <w:jc w:val="both"/>
+        <w:rPr>
+          <w:b w:val="1"/>
+          <w:sz w:val="28"/>
+          <w:szCs w:val="28"/>
+        </w:rPr>
+      </w:pPr>
+      <w:r>
+        <w:rPr>
+          <w:b w:val="1"/>
+          <w:sz w:val="28"/>
+          <w:szCs w:val="28"/>
+          <w:rtl w:val="0"/>
+        </w:rPr>
+        <w:t xml:space="preserve">2.7 Equipo de Trabajo.</w:t>
+      </w:r>
+    </w:p>
+    <w:p>
+      <w:pPr>
+        <w:tabs>
+          <w:tab w:val="left" w:pos="8647"/>
+        </w:tabs>
+        <w:spacing w:before="240" w:line="240" w:lineRule="auto"/>
+        <w:jc w:val="both"/>
+        <w:rPr>
+          <w:b w:val="1"/>
+          <w:sz w:val="28"/>
+          <w:szCs w:val="28"/>
+        </w:rPr>
+      </w:pPr>
+      <w:r>
+        <w:rPr>
+          <w:rtl w:val="0"/>
+        </w:rPr>
+      </w:r>
+    </w:p>
+    <w:p>
+      <w:pPr>
+        <w:tabs>
+          <w:tab w:val="left" w:pos="8647"/>
+        </w:tabs>
+        <w:spacing w:before="240" w:line="240" w:lineRule="auto"/>
+        <w:jc w:val="both"/>
+        <w:rPr>
+          <w:sz w:val="28"/>
+          <w:szCs w:val="28"/>
+        </w:rPr>
+      </w:pPr>
+      <w:r>
+        <w:rPr>
+          <w:b w:val="1"/>
+          <w:sz w:val="28"/>
+          <w:szCs w:val="28"/>
+          <w:rtl w:val="0"/>
+        </w:rPr>
+        <w:t xml:space="preserve">Diseñador: </w:t>
+      </w:r>
+      <w:r>
+        <w:rPr>
+          <w:sz w:val="28"/>
+          <w:szCs w:val="28"/>
+          <w:rtl w:val="0"/>
+        </w:rPr>
+        <w:t xml:space="preserve">Encargado de las vistas del juego, tanto pantallas básicas de menús como escenarios.</w:t>
+      </w:r>
+    </w:p>
+    <w:p>
+      <w:pPr>
+        <w:tabs>
+          <w:tab w:val="left" w:pos="8647"/>
+        </w:tabs>
+        <w:spacing w:before="240" w:line="240" w:lineRule="auto"/>
+        <w:jc w:val="both"/>
+        <w:rPr>
+          <w:sz w:val="28"/>
+          <w:szCs w:val="28"/>
+        </w:rPr>
+      </w:pPr>
+      <w:r>
+        <w:rPr>
+          <w:b w:val="1"/>
+          <w:sz w:val="28"/>
+          <w:szCs w:val="28"/>
+          <w:rtl w:val="0"/>
+        </w:rPr>
+        <w:t xml:space="preserve">Animador:</w:t>
+      </w:r>
+      <w:r>
+        <w:rPr>
+          <w:sz w:val="28"/>
+          <w:szCs w:val="28"/>
+          <w:rtl w:val="0"/>
+        </w:rPr>
+        <w:t xml:space="preserve"> Se encargará de las animaciones del videojuego, en conjunto con el diseñador, programador e ing. de sonido. </w:t>
+      </w:r>
+    </w:p>
+    <w:p>
+      <w:pPr>
+        <w:tabs>
+          <w:tab w:val="left" w:pos="8647"/>
+        </w:tabs>
+        <w:spacing w:before="240" w:line="240" w:lineRule="auto"/>
+        <w:jc w:val="both"/>
+        <w:rPr>
+          <w:sz w:val="28"/>
+          <w:szCs w:val="28"/>
+        </w:rPr>
+      </w:pPr>
+      <w:r>
+        <w:rPr>
+          <w:b w:val="1"/>
+          <w:sz w:val="28"/>
+          <w:szCs w:val="28"/>
+          <w:rtl w:val="0"/>
+        </w:rPr>
+        <w:t xml:space="preserve">Programador:</w:t>
+      </w:r>
+      <w:r>
+        <w:rPr>
+          <w:sz w:val="28"/>
+          <w:szCs w:val="28"/>
+          <w:rtl w:val="0"/>
+        </w:rPr>
+        <w:t xml:space="preserve"> Se encargará de darle funcionalidad al juego. Ing. de Sonido: Se encargará de los sonidos del juego y apoyo a las animaciones.</w:t>
+      </w:r>
+    </w:p>
+    <w:p>
+      <w:pPr>
+        <w:tabs>
+          <w:tab w:val="left" w:pos="8647"/>
+        </w:tabs>
+        <w:spacing w:before="240" w:line="240" w:lineRule="auto"/>
+        <w:jc w:val="both"/>
+        <w:rPr>
+          <w:sz w:val="28"/>
+          <w:szCs w:val="28"/>
+        </w:rPr>
+      </w:pPr>
+      <w:r>
+        <w:rPr>
+          <w:b w:val="1"/>
+          <w:sz w:val="28"/>
+          <w:szCs w:val="28"/>
+          <w:rtl w:val="0"/>
+        </w:rPr>
+        <w:t xml:space="preserve">Adm. de la comunidad: </w:t>
+      </w:r>
+      <w:r>
+        <w:rPr>
+          <w:sz w:val="28"/>
+          <w:szCs w:val="28"/>
+          <w:rtl w:val="0"/>
+        </w:rPr>
+        <w:t xml:space="preserve">se encargará de estar pendiente de la comunidad de jugadores para estar al tanto de las necesidades que surjan. </w:t>
+      </w:r>
+    </w:p>
+    <w:p>
+      <w:pPr>
+        <w:tabs>
+          <w:tab w:val="left" w:pos="8647"/>
+        </w:tabs>
+        <w:spacing w:before="240" w:line="240" w:lineRule="auto"/>
+        <w:jc w:val="both"/>
+        <w:rPr>
+          <w:sz w:val="28"/>
+          <w:szCs w:val="28"/>
+        </w:rPr>
+      </w:pPr>
+      <w:r>
+        <w:rPr>
+          <w:sz w:val="28"/>
+          <w:szCs w:val="28"/>
+          <w:rtl w:val="0"/>
+        </w:rPr>
+        <w:br w:type="textWrapping"/>
+      </w:r>
+      <w:r>
+        <w:rPr>
+          <w:b w:val="1"/>
+          <w:sz w:val="28"/>
+          <w:szCs w:val="28"/>
+          <w:rtl w:val="0"/>
+        </w:rPr>
+        <w:t xml:space="preserve">Adm. de proyecto:</w:t>
+      </w:r>
+      <w:r>
+        <w:rPr>
+          <w:sz w:val="28"/>
+          <w:szCs w:val="28"/>
+          <w:rtl w:val="0"/>
+        </w:rPr>
+        <w:t xml:space="preserve"> Se encargará de planificar tareas y supervisar al equipo de trabajo.</w:t>
+      </w:r>
+    </w:p>
+    <w:p>
+      <w:pPr>
+        <w:tabs>
+          <w:tab w:val="left" w:pos="8647"/>
+        </w:tabs>
+        <w:spacing w:before="240" w:line="240" w:lineRule="auto"/>
+        <w:jc w:val="both"/>
+        <w:rPr>
+          <w:sz w:val="28"/>
+          <w:szCs w:val="28"/>
+        </w:rPr>
+      </w:pPr>
+      <w:r>
+        <w:rPr>
+          <w:b w:val="1"/>
+          <w:sz w:val="28"/>
+          <w:szCs w:val="28"/>
+          <w:rtl w:val="0"/>
+        </w:rPr>
+        <w:t xml:space="preserve">QA:</w:t>
+      </w:r>
+      <w:r>
+        <w:rPr>
+          <w:sz w:val="28"/>
+          <w:szCs w:val="28"/>
+          <w:rtl w:val="0"/>
+        </w:rPr>
+        <w:t xml:space="preserve"> se encargará de hacer pruebas de calidad. </w:t>
+      </w:r>
+    </w:p>
+    <w:p>
+      <w:pPr>
+        <w:tabs>
+          <w:tab w:val="left" w:pos="8647"/>
+        </w:tabs>
+        <w:spacing w:before="240" w:line="240" w:lineRule="auto"/>
+        <w:jc w:val="both"/>
+        <w:rPr>
+          <w:sz w:val="28"/>
+          <w:szCs w:val="28"/>
+        </w:rPr>
+      </w:pPr>
+      <w:r>
+        <w:rPr>
+          <w:rtl w:val="0"/>
+        </w:rPr>
+      </w:r>
+    </w:p>
+    <w:p>
+      <w:pPr>
+        <w:tabs>
+          <w:tab w:val="left" w:pos="8647"/>
+        </w:tabs>
+        <w:spacing w:before="240" w:line="240" w:lineRule="auto"/>
+        <w:jc w:val="both"/>
+        <w:rPr>
+          <w:sz w:val="28"/>
+          <w:szCs w:val="28"/>
+        </w:rPr>
+      </w:pPr>
+      <w:r>
+        <w:rPr>
+          <w:rtl w:val="0"/>
+        </w:rPr>
+      </w:r>
+    </w:p>
+    <w:p>
+      <w:pPr>
+        <w:tabs>
+          <w:tab w:val="left" w:pos="8647"/>
+        </w:tabs>
+        <w:spacing w:before="240" w:line="240" w:lineRule="auto"/>
+        <w:jc w:val="both"/>
+        <w:rPr>
+          <w:b w:val="1"/>
+          <w:sz w:val="28"/>
+          <w:szCs w:val="28"/>
+        </w:rPr>
+      </w:pPr>
+      <w:r>
+        <w:br w:type="page"/>
+      </w:r>
+      <w:r>
+        <w:rPr>
+          <w:rtl w:val="0"/>
+        </w:rPr>
+      </w:r>
+    </w:p>
+    <w:p>
+      <w:pPr>
+        <w:tabs>
+          <w:tab w:val="left" w:pos="8647"/>
+        </w:tabs>
+        <w:spacing w:before="240" w:line="240" w:lineRule="auto"/>
+        <w:jc w:val="both"/>
+        <w:rPr>
+          <w:b w:val="1"/>
+          <w:sz w:val="28"/>
+          <w:szCs w:val="28"/>
+        </w:rPr>
+      </w:pPr>
+      <w:r>
+        <w:rPr>
+          <w:b w:val="1"/>
+          <w:sz w:val="28"/>
+          <w:szCs w:val="28"/>
+          <w:rtl w:val="0"/>
+        </w:rPr>
+        <w:t xml:space="preserve">2.8 Historia.</w:t>
+      </w:r>
+    </w:p>
+    <w:p>
+      <w:pPr>
+        <w:tabs>
+          <w:tab w:val="left" w:pos="8647"/>
+        </w:tabs>
+        <w:spacing w:before="240" w:line="240" w:lineRule="auto"/>
+        <w:jc w:val="both"/>
+        <w:rPr>
+          <w:b w:val="1"/>
+          <w:sz w:val="28"/>
+          <w:szCs w:val="28"/>
+        </w:rPr>
+      </w:pPr>
+      <w:r>
+        <w:rPr>
+          <w:rtl w:val="0"/>
+        </w:rPr>
+      </w:r>
+    </w:p>
+    <w:p>
+      <w:pPr>
+        <w:tabs>
+          <w:tab w:val="left" w:pos="8647"/>
+        </w:tabs>
+        <w:spacing w:before="240" w:line="240" w:lineRule="auto"/>
+        <w:jc w:val="both"/>
+        <w:rPr>
+          <w:sz w:val="28"/>
+          <w:szCs w:val="28"/>
+        </w:rPr>
+      </w:pPr>
+      <w:r>
+        <w:rPr>
+          <w:sz w:val="28"/>
+          <w:szCs w:val="28"/>
+          <w:rtl w:val="0"/>
+        </w:rPr>
+        <w:t xml:space="preserve">Un grupo de robots asesinos de la galaxia Andrómeda se disponen a atacar el planeta 06, los habitantes del planeta 06 deben hacer todo lo posible para poder sobrevivir a estos fenómenos. </w:t>
+      </w:r>
+    </w:p>
+    <w:p>
+      <w:pPr>
+        <w:tabs>
+          <w:tab w:val="left" w:pos="8647"/>
+        </w:tabs>
+        <w:spacing w:before="240" w:line="240" w:lineRule="auto"/>
+        <w:jc w:val="both"/>
+        <w:rPr>
+          <w:sz w:val="28"/>
+          <w:szCs w:val="28"/>
+        </w:rPr>
+      </w:pPr>
+      <w:r>
+        <w:rPr>
+          <w:rtl w:val="0"/>
+        </w:rPr>
+      </w:r>
+    </w:p>
+    <w:p>
+      <w:pPr>
+        <w:tabs>
+          <w:tab w:val="left" w:pos="8647"/>
+        </w:tabs>
+        <w:spacing w:before="240" w:line="240" w:lineRule="auto"/>
+        <w:jc w:val="both"/>
+        <w:rPr>
+          <w:b w:val="1"/>
+          <w:sz w:val="28"/>
+          <w:szCs w:val="28"/>
+        </w:rPr>
+      </w:pPr>
+      <w:r>
+        <w:rPr>
+          <w:b w:val="1"/>
+          <w:sz w:val="28"/>
+          <w:szCs w:val="28"/>
+          <w:rtl w:val="0"/>
+        </w:rPr>
+        <w:t xml:space="preserve">2.9 Guión.</w:t>
+      </w:r>
+    </w:p>
+    <w:p>
+      <w:pPr>
+        <w:tabs>
+          <w:tab w:val="left" w:pos="8647"/>
+        </w:tabs>
+        <w:spacing w:before="240" w:line="240" w:lineRule="auto"/>
+        <w:jc w:val="both"/>
+        <w:rPr>
+          <w:b w:val="1"/>
+          <w:sz w:val="28"/>
+          <w:szCs w:val="28"/>
+        </w:rPr>
+      </w:pPr>
+      <w:r>
+        <w:rPr>
+          <w:rtl w:val="0"/>
+        </w:rPr>
+      </w:r>
+    </w:p>
+    <w:p>
+      <w:pPr>
+        <w:tabs>
+          <w:tab w:val="left" w:pos="8647"/>
+        </w:tabs>
+        <w:spacing w:before="240" w:line="240" w:lineRule="auto"/>
+        <w:jc w:val="both"/>
+        <w:rPr>
+          <w:sz w:val="28"/>
+          <w:szCs w:val="28"/>
+        </w:rPr>
+      </w:pPr>
+      <w:r>
+        <w:rPr>
+          <w:sz w:val="28"/>
+          <w:szCs w:val="28"/>
+          <w:rtl w:val="0"/>
+        </w:rPr>
+        <w:t xml:space="preserve">Narrador: Justo ahora en una galaxia lejana pero no tanto.</w:t>
+      </w:r>
+    </w:p>
+    <w:p>
+      <w:pPr>
+        <w:tabs>
+          <w:tab w:val="left" w:pos="8647"/>
+        </w:tabs>
+        <w:spacing w:before="240" w:line="240" w:lineRule="auto"/>
+        <w:jc w:val="both"/>
+        <w:rPr>
+          <w:sz w:val="28"/>
+          <w:szCs w:val="28"/>
+        </w:rPr>
+      </w:pPr>
+      <w:r>
+        <w:rPr>
+          <w:sz w:val="28"/>
+          <w:szCs w:val="28"/>
+          <w:rtl w:val="0"/>
+        </w:rPr>
+        <w:t xml:space="preserve">Robot1: Ya todo está listo para invadir el planeta 06</w:t>
+      </w:r>
+    </w:p>
+    <w:p>
+      <w:pPr>
+        <w:tabs>
+          <w:tab w:val="left" w:pos="8647"/>
+        </w:tabs>
+        <w:spacing w:before="240" w:line="240" w:lineRule="auto"/>
+        <w:jc w:val="both"/>
+        <w:rPr>
+          <w:sz w:val="28"/>
+          <w:szCs w:val="28"/>
+        </w:rPr>
+      </w:pPr>
+      <w:r>
+        <w:rPr>
+          <w:sz w:val="28"/>
+          <w:szCs w:val="28"/>
+          <w:rtl w:val="0"/>
+        </w:rPr>
+        <w:t xml:space="preserve">Robot2: Como van los planes de invasión.</w:t>
+      </w:r>
+    </w:p>
+    <w:p>
+      <w:pPr>
+        <w:tabs>
+          <w:tab w:val="left" w:pos="8647"/>
+        </w:tabs>
+        <w:spacing w:before="240" w:line="240" w:lineRule="auto"/>
+        <w:jc w:val="both"/>
+        <w:rPr>
+          <w:sz w:val="28"/>
+          <w:szCs w:val="28"/>
+        </w:rPr>
+      </w:pPr>
+      <w:r>
+        <w:rPr>
+          <w:sz w:val="28"/>
+          <w:szCs w:val="28"/>
+          <w:rtl w:val="0"/>
+        </w:rPr>
+        <w:t xml:space="preserve">Narrador: llegada al planeta 06, “La tierra” Narrador: New York City… </w:t>
+      </w:r>
+    </w:p>
+    <w:p>
+      <w:pPr>
+        <w:tabs>
+          <w:tab w:val="left" w:pos="8647"/>
+        </w:tabs>
+        <w:spacing w:before="240" w:line="240" w:lineRule="auto"/>
+        <w:jc w:val="both"/>
+        <w:rPr>
+          <w:sz w:val="28"/>
+          <w:szCs w:val="28"/>
+        </w:rPr>
+      </w:pPr>
+      <w:r>
+        <w:rPr>
+          <w:sz w:val="28"/>
+          <w:szCs w:val="28"/>
+          <w:rtl w:val="0"/>
+        </w:rPr>
+        <w:t xml:space="preserve">Robots: Humanos hemos venido a conquistarlos</w:t>
+      </w:r>
+    </w:p>
+    <w:p>
+      <w:pPr>
+        <w:tabs>
+          <w:tab w:val="left" w:pos="8647"/>
+        </w:tabs>
+        <w:spacing w:before="240" w:line="240" w:lineRule="auto"/>
+        <w:jc w:val="both"/>
+        <w:rPr>
+          <w:sz w:val="28"/>
+          <w:szCs w:val="28"/>
+        </w:rPr>
+      </w:pPr>
+      <w:r>
+        <w:rPr>
+          <w:sz w:val="28"/>
+          <w:szCs w:val="28"/>
+          <w:rtl w:val="0"/>
+        </w:rPr>
+        <w:t xml:space="preserve">Humano: Estamos siendo invadidos por aliens, auxilio.</w:t>
+      </w:r>
+    </w:p>
+    <w:p>
+      <w:pPr>
+        <w:tabs>
+          <w:tab w:val="left" w:pos="8647"/>
+        </w:tabs>
+        <w:spacing w:before="240" w:line="240" w:lineRule="auto"/>
+        <w:jc w:val="both"/>
+        <w:rPr>
+          <w:sz w:val="28"/>
+          <w:szCs w:val="28"/>
+        </w:rPr>
+      </w:pPr>
+      <w:r>
+        <w:rPr>
+          <w:sz w:val="28"/>
+          <w:szCs w:val="28"/>
+          <w:rtl w:val="0"/>
+        </w:rPr>
+        <w:t xml:space="preserve"> ------- Inicio nivel 1 del juego….</w:t>
+      </w:r>
+    </w:p>
+    <w:p>
+      <w:pPr>
+        <w:tabs>
+          <w:tab w:val="left" w:pos="8647"/>
+        </w:tabs>
+        <w:spacing w:before="240" w:line="240" w:lineRule="auto"/>
+        <w:jc w:val="both"/>
+        <w:rPr>
+          <w:sz w:val="28"/>
+          <w:szCs w:val="28"/>
+        </w:rPr>
+      </w:pPr>
+      <w:r>
+        <w:rPr>
+          <w:sz w:val="28"/>
+          <w:szCs w:val="28"/>
+          <w:rtl w:val="0"/>
+        </w:rPr>
+        <w:t xml:space="preserve">Humanos: Vamos a luchar para destruir a los robots y salvar la tierra.</w:t>
+      </w:r>
+    </w:p>
+    <w:p>
+      <w:pPr>
+        <w:tabs>
+          <w:tab w:val="left" w:pos="8647"/>
+        </w:tabs>
+        <w:spacing w:before="240" w:line="240" w:lineRule="auto"/>
+        <w:jc w:val="both"/>
+        <w:rPr>
+          <w:sz w:val="28"/>
+          <w:szCs w:val="28"/>
+        </w:rPr>
+      </w:pPr>
+      <w:r>
+        <w:rPr>
+          <w:sz w:val="28"/>
+          <w:szCs w:val="28"/>
+          <w:rtl w:val="0"/>
+        </w:rPr>
+        <w:t xml:space="preserve">----- Se inicia la guerra por salvar la tierra--------</w:t>
+      </w:r>
+    </w:p>
+    <w:p>
+      <w:pPr>
+        <w:tabs>
+          <w:tab w:val="left" w:pos="8647"/>
+        </w:tabs>
+        <w:spacing w:before="240" w:line="240" w:lineRule="auto"/>
+        <w:jc w:val="both"/>
+        <w:rPr>
+          <w:sz w:val="28"/>
+          <w:szCs w:val="28"/>
+        </w:rPr>
+      </w:pPr>
+      <w:r>
+        <w:rPr>
+          <w:sz w:val="28"/>
+          <w:szCs w:val="28"/>
+          <w:rtl w:val="0"/>
+        </w:rPr>
+        <w:t xml:space="preserve">-----Los humanos derrotan al primer escuadrón de los robots-----</w:t>
+      </w:r>
+    </w:p>
+    <w:p>
+      <w:pPr>
+        <w:tabs>
+          <w:tab w:val="left" w:pos="8647"/>
+        </w:tabs>
+        <w:spacing w:before="240" w:line="240" w:lineRule="auto"/>
+        <w:jc w:val="both"/>
+        <w:rPr>
+          <w:sz w:val="28"/>
+          <w:szCs w:val="28"/>
+        </w:rPr>
+      </w:pPr>
+      <w:r>
+        <w:rPr>
+          <w:sz w:val="28"/>
+          <w:szCs w:val="28"/>
+          <w:rtl w:val="0"/>
+        </w:rPr>
+        <w:t xml:space="preserve">Humanos: Por fin derrotamos a los robots.</w:t>
+      </w:r>
+    </w:p>
+    <w:p>
+      <w:pPr>
+        <w:tabs>
+          <w:tab w:val="left" w:pos="8647"/>
+        </w:tabs>
+        <w:spacing w:before="240" w:line="240" w:lineRule="auto"/>
+        <w:jc w:val="both"/>
+        <w:rPr>
+          <w:sz w:val="28"/>
+          <w:szCs w:val="28"/>
+        </w:rPr>
+      </w:pPr>
+      <w:r>
+        <w:rPr>
+          <w:sz w:val="28"/>
+          <w:szCs w:val="28"/>
+          <w:rtl w:val="0"/>
+        </w:rPr>
+        <w:t xml:space="preserve">Robots: No están tan seguros de eso.</w:t>
+      </w:r>
+    </w:p>
+    <w:p>
+      <w:pPr>
+        <w:tabs>
+          <w:tab w:val="left" w:pos="8647"/>
+        </w:tabs>
+        <w:spacing w:before="240" w:line="240" w:lineRule="auto"/>
+        <w:jc w:val="both"/>
+        <w:rPr>
+          <w:sz w:val="28"/>
+          <w:szCs w:val="28"/>
+        </w:rPr>
+      </w:pPr>
+      <w:r>
+        <w:rPr>
+          <w:sz w:val="28"/>
+          <w:szCs w:val="28"/>
+          <w:rtl w:val="0"/>
+        </w:rPr>
+        <w:t xml:space="preserve">---Inicio nivel 2 del juego-------</w:t>
+      </w:r>
+    </w:p>
+    <w:p>
+      <w:pPr>
+        <w:tabs>
+          <w:tab w:val="left" w:pos="8647"/>
+        </w:tabs>
+        <w:spacing w:before="240" w:line="240" w:lineRule="auto"/>
+        <w:jc w:val="both"/>
+        <w:rPr>
+          <w:sz w:val="28"/>
+          <w:szCs w:val="28"/>
+        </w:rPr>
+      </w:pPr>
+      <w:r>
+        <w:rPr>
+          <w:sz w:val="28"/>
+          <w:szCs w:val="28"/>
+          <w:rtl w:val="0"/>
+        </w:rPr>
+        <w:t xml:space="preserve">--- Los humanos se enfrentan al segundo escuadrón de los robots asesinos---------</w:t>
+      </w:r>
+    </w:p>
+    <w:p>
+      <w:pPr>
+        <w:tabs>
+          <w:tab w:val="left" w:pos="8647"/>
+        </w:tabs>
+        <w:spacing w:before="240" w:line="240" w:lineRule="auto"/>
+        <w:jc w:val="both"/>
+        <w:rPr>
+          <w:sz w:val="28"/>
+          <w:szCs w:val="28"/>
+        </w:rPr>
+      </w:pPr>
+      <w:r>
+        <w:rPr>
+          <w:rtl w:val="0"/>
+        </w:rPr>
+      </w:r>
+    </w:p>
+    <w:p>
+      <w:pPr>
+        <w:tabs>
+          <w:tab w:val="left" w:pos="8647"/>
+        </w:tabs>
+        <w:spacing w:before="240" w:line="240" w:lineRule="auto"/>
+        <w:jc w:val="both"/>
+        <w:rPr>
+          <w:sz w:val="28"/>
+          <w:szCs w:val="28"/>
+        </w:rPr>
+      </w:pPr>
+      <w:r>
+        <w:rPr>
+          <w:sz w:val="28"/>
+          <w:szCs w:val="28"/>
+          <w:rtl w:val="0"/>
+        </w:rPr>
+        <w:t xml:space="preserve">-----Los humanos derrotan al primer segundo de los robots-----</w:t>
+      </w:r>
+    </w:p>
+    <w:p>
+      <w:pPr>
+        <w:tabs>
+          <w:tab w:val="left" w:pos="8647"/>
+        </w:tabs>
+        <w:spacing w:before="240" w:line="240" w:lineRule="auto"/>
+        <w:jc w:val="both"/>
+        <w:rPr>
+          <w:sz w:val="28"/>
+          <w:szCs w:val="28"/>
+        </w:rPr>
+      </w:pPr>
+      <w:r>
+        <w:rPr>
+          <w:sz w:val="28"/>
+          <w:szCs w:val="28"/>
+          <w:rtl w:val="0"/>
+        </w:rPr>
+        <w:t xml:space="preserve">Humanos: Por fin derrotamos a los robots.</w:t>
+      </w:r>
+    </w:p>
+    <w:p>
+      <w:pPr>
+        <w:tabs>
+          <w:tab w:val="left" w:pos="8647"/>
+        </w:tabs>
+        <w:spacing w:before="240" w:line="240" w:lineRule="auto"/>
+        <w:jc w:val="both"/>
+        <w:rPr>
+          <w:sz w:val="28"/>
+          <w:szCs w:val="28"/>
+        </w:rPr>
+      </w:pPr>
+      <w:r>
+        <w:rPr>
+          <w:sz w:val="28"/>
+          <w:szCs w:val="28"/>
+          <w:rtl w:val="0"/>
+        </w:rPr>
+        <w:t xml:space="preserve">Robots: No están tan seguros de eso.</w:t>
+      </w:r>
+    </w:p>
+    <w:p>
+      <w:pPr>
+        <w:tabs>
+          <w:tab w:val="left" w:pos="8647"/>
+        </w:tabs>
+        <w:spacing w:before="240" w:line="240" w:lineRule="auto"/>
+        <w:jc w:val="both"/>
+        <w:rPr>
+          <w:sz w:val="28"/>
+          <w:szCs w:val="28"/>
+        </w:rPr>
+      </w:pPr>
+      <w:r>
+        <w:rPr>
+          <w:sz w:val="28"/>
+          <w:szCs w:val="28"/>
+          <w:rtl w:val="0"/>
+        </w:rPr>
+        <w:t xml:space="preserve">------Inicio nivel 3 y final del juego-------</w:t>
+      </w:r>
+    </w:p>
+    <w:p>
+      <w:pPr>
+        <w:tabs>
+          <w:tab w:val="left" w:pos="8647"/>
+        </w:tabs>
+        <w:spacing w:before="240" w:line="240" w:lineRule="auto"/>
+        <w:jc w:val="both"/>
         <w:rPr>
           <w:sz w:val="28"/>
           <w:szCs w:val="28"/>

</xml_diff>

<commit_message>
Storyboard, Personajes, Niveles y Mecánica del Juego.
</commit_message>
<xml_diff>
--- a/CAPITULO_2.docx
+++ b/CAPITULO_2.docx
@@ -154,12 +154,12 @@
             <wp:extent cx="1585913" cy="1594259"/>
             <wp:effectExtent b="0" l="0" r="0" t="0"/>
             <wp:wrapSquare wrapText="bothSides" distB="114300" distT="114300" distL="114300" distR="114300"/>
-            <wp:docPr id="3" name="image2.png"/>
+            <wp:docPr id="9" name="image8.png"/>
             <a:graphic>
               <a:graphicData uri="http://schemas.openxmlformats.org/drawingml/2006/picture">
                 <pic:pic>
                   <pic:nvPicPr>
-                    <pic:cNvPr id="0" name="image2.png"/>
+                    <pic:cNvPr id="0" name="image8.png"/>
                     <pic:cNvPicPr preferRelativeResize="0"/>
                   </pic:nvPicPr>
                   <pic:blipFill>
@@ -846,7 +846,7 @@
           <w:szCs w:val="20"/>
           <w:rtl w:val="0"/>
         </w:rPr>
-        <w:t xml:space="preserve">Agosto de 2021,</w:t>
+        <w:t xml:space="preserve">Julio de 2021,</w:t>
       </w:r>
     </w:p>
     <w:p>
@@ -1315,12 +1315,12 @@
           <wp:inline distB="114300" distT="114300" distL="114300" distR="114300">
             <wp:extent cx="5731200" cy="3479800"/>
             <wp:effectExtent b="0" l="0" r="0" t="0"/>
-            <wp:docPr id="6" name="image3.png"/>
+            <wp:docPr id="6" name="image9.png"/>
             <a:graphic>
               <a:graphicData uri="http://schemas.openxmlformats.org/drawingml/2006/picture">
                 <pic:pic>
                   <pic:nvPicPr>
-                    <pic:cNvPr id="0" name="image3.png"/>
+                    <pic:cNvPr id="0" name="image9.png"/>
                     <pic:cNvPicPr preferRelativeResize="0"/>
                   </pic:nvPicPr>
                   <pic:blipFill>
@@ -1437,12 +1437,12 @@
           <wp:inline distB="114300" distT="114300" distL="114300" distR="114300">
             <wp:extent cx="5731200" cy="6019800"/>
             <wp:effectExtent b="0" l="0" r="0" t="0"/>
-            <wp:docPr id="5" name="image7.png"/>
+            <wp:docPr id="7" name="image5.png"/>
             <a:graphic>
               <a:graphicData uri="http://schemas.openxmlformats.org/drawingml/2006/picture">
                 <pic:pic>
                   <pic:nvPicPr>
-                    <pic:cNvPr id="0" name="image7.png"/>
+                    <pic:cNvPr id="0" name="image5.png"/>
                     <pic:cNvPicPr preferRelativeResize="0"/>
                   </pic:nvPicPr>
                   <pic:blipFill>
@@ -1487,96 +1487,20 @@
       </w:pPr>
       <w:r>
         <w:rPr>
-          <w:rtl w:val="0"/>
-        </w:rPr>
-      </w:r>
-    </w:p>
-    <w:p>
-      <w:pPr>
-        <w:tabs>
-          <w:tab w:val="left" w:pos="8647"/>
-        </w:tabs>
-        <w:spacing w:line="360" w:lineRule="auto"/>
-        <w:rPr>
-          <w:sz w:val="28"/>
-          <w:szCs w:val="28"/>
-        </w:rPr>
-      </w:pPr>
-      <w:r>
-        <w:rPr>
-          <w:rtl w:val="0"/>
-        </w:rPr>
-      </w:r>
-    </w:p>
-    <w:p>
-      <w:pPr>
-        <w:tabs>
-          <w:tab w:val="left" w:pos="8647"/>
-        </w:tabs>
-        <w:spacing w:before="240" w:line="240" w:lineRule="auto"/>
-        <w:jc w:val="both"/>
-        <w:rPr>
-          <w:sz w:val="20"/>
-          <w:szCs w:val="20"/>
-        </w:rPr>
-      </w:pPr>
-      <w:r>
-        <w:br w:type="page"/>
-      </w:r>
-      <w:r>
-        <w:rPr>
-          <w:rtl w:val="0"/>
-        </w:rPr>
-      </w:r>
-    </w:p>
-    <w:p>
-      <w:pPr>
-        <w:tabs>
-          <w:tab w:val="left" w:pos="8647"/>
-        </w:tabs>
-        <w:spacing w:before="240" w:line="240" w:lineRule="auto"/>
-        <w:jc w:val="both"/>
-        <w:rPr>
-          <w:b w:val="1"/>
-          <w:sz w:val="28"/>
-          <w:szCs w:val="28"/>
-        </w:rPr>
-      </w:pPr>
-      <w:r>
-        <w:rPr>
-          <w:rtl w:val="0"/>
-        </w:rPr>
-      </w:r>
-    </w:p>
-    <w:p>
-      <w:pPr>
-        <w:tabs>
-          <w:tab w:val="left" w:pos="8647"/>
-        </w:tabs>
-        <w:spacing w:before="240" w:line="240" w:lineRule="auto"/>
-        <w:jc w:val="both"/>
-        <w:rPr>
-          <w:b w:val="1"/>
-          <w:sz w:val="28"/>
-          <w:szCs w:val="28"/>
-        </w:rPr>
-      </w:pPr>
-      <w:r>
-        <w:rPr>
           <w:b w:val="1"/>
           <w:sz w:val="28"/>
           <w:szCs w:val="28"/>
         </w:rPr>
         <w:drawing>
           <wp:inline distB="114300" distT="114300" distL="114300" distR="114300">
-            <wp:extent cx="2938463" cy="2183628"/>
+            <wp:extent cx="3109913" cy="2310221"/>
             <wp:effectExtent b="0" l="0" r="0" t="0"/>
-            <wp:docPr id="2" name="image4.png"/>
+            <wp:docPr id="3" name="image6.png"/>
             <a:graphic>
               <a:graphicData uri="http://schemas.openxmlformats.org/drawingml/2006/picture">
                 <pic:pic>
                   <pic:nvPicPr>
-                    <pic:cNvPr id="0" name="image4.png"/>
+                    <pic:cNvPr id="0" name="image6.png"/>
                     <pic:cNvPicPr preferRelativeResize="0"/>
                   </pic:nvPicPr>
                   <pic:blipFill>
@@ -1589,7 +1513,7 @@
                   <pic:spPr>
                     <a:xfrm>
                       <a:off x="0" y="0"/>
-                      <a:ext cx="2938463" cy="2183628"/>
+                      <a:ext cx="3109913" cy="2310221"/>
                     </a:xfrm>
                     <a:prstGeom prst="rect"/>
                     <a:ln/>
@@ -1627,14 +1551,14 @@
         </w:rPr>
         <w:drawing>
           <wp:inline distB="114300" distT="114300" distL="114300" distR="114300">
-            <wp:extent cx="3071813" cy="1945782"/>
+            <wp:extent cx="3243941" cy="2053059"/>
             <wp:effectExtent b="0" l="0" r="0" t="0"/>
-            <wp:docPr id="4" name="image6.png"/>
+            <wp:docPr id="1" name="image3.png"/>
             <a:graphic>
               <a:graphicData uri="http://schemas.openxmlformats.org/drawingml/2006/picture">
                 <pic:pic>
                   <pic:nvPicPr>
-                    <pic:cNvPr id="0" name="image6.png"/>
+                    <pic:cNvPr id="0" name="image3.png"/>
                     <pic:cNvPicPr preferRelativeResize="0"/>
                   </pic:nvPicPr>
                   <pic:blipFill>
@@ -1647,7 +1571,7 @@
                   <pic:spPr>
                     <a:xfrm>
                       <a:off x="0" y="0"/>
-                      <a:ext cx="3071813" cy="1945782"/>
+                      <a:ext cx="3243941" cy="2053059"/>
                     </a:xfrm>
                     <a:prstGeom prst="rect"/>
                     <a:ln/>
@@ -1687,12 +1611,12 @@
           <wp:inline distB="114300" distT="114300" distL="114300" distR="114300">
             <wp:extent cx="2795588" cy="1776258"/>
             <wp:effectExtent b="0" l="0" r="0" t="0"/>
-            <wp:docPr id="1" name="image1.png"/>
+            <wp:docPr id="5" name="image4.png"/>
             <a:graphic>
               <a:graphicData uri="http://schemas.openxmlformats.org/drawingml/2006/picture">
                 <pic:pic>
                   <pic:nvPicPr>
-                    <pic:cNvPr id="0" name="image1.png"/>
+                    <pic:cNvPr id="0" name="image4.png"/>
                     <pic:cNvPicPr preferRelativeResize="0"/>
                   </pic:nvPicPr>
                   <pic:blipFill>
@@ -1743,14 +1667,14 @@
         </w:rPr>
         <w:drawing>
           <wp:inline distB="114300" distT="114300" distL="114300" distR="114300">
-            <wp:extent cx="2776538" cy="1761366"/>
+            <wp:extent cx="3046393" cy="1930078"/>
             <wp:effectExtent b="0" l="0" r="0" t="0"/>
-            <wp:docPr id="7" name="image5.png"/>
+            <wp:docPr id="8" name="image1.png"/>
             <a:graphic>
               <a:graphicData uri="http://schemas.openxmlformats.org/drawingml/2006/picture">
                 <pic:pic>
                   <pic:nvPicPr>
-                    <pic:cNvPr id="0" name="image5.png"/>
+                    <pic:cNvPr id="0" name="image1.png"/>
                     <pic:cNvPicPr preferRelativeResize="0"/>
                   </pic:nvPicPr>
                   <pic:blipFill>
@@ -1763,7 +1687,7 @@
                   <pic:spPr>
                     <a:xfrm>
                       <a:off x="0" y="0"/>
-                      <a:ext cx="2776538" cy="1761366"/>
+                      <a:ext cx="3046393" cy="1930078"/>
                     </a:xfrm>
                     <a:prstGeom prst="rect"/>
                     <a:ln/>
@@ -2137,25 +2061,6 @@
         </w:rPr>
       </w:pPr>
       <w:r>
-        <w:rPr>
-          <w:rtl w:val="0"/>
-        </w:rPr>
-      </w:r>
-    </w:p>
-    <w:p>
-      <w:pPr>
-        <w:tabs>
-          <w:tab w:val="left" w:pos="8647"/>
-        </w:tabs>
-        <w:spacing w:before="240" w:line="240" w:lineRule="auto"/>
-        <w:jc w:val="both"/>
-        <w:rPr>
-          <w:b w:val="1"/>
-          <w:sz w:val="28"/>
-          <w:szCs w:val="28"/>
-        </w:rPr>
-      </w:pPr>
-      <w:r>
         <w:br w:type="page"/>
       </w:r>
       <w:r>
@@ -2996,6 +2901,559 @@
         </w:tabs>
         <w:spacing w:before="240" w:line="240" w:lineRule="auto"/>
         <w:jc w:val="both"/>
+        <w:rPr>
+          <w:b w:val="1"/>
+          <w:sz w:val="28"/>
+          <w:szCs w:val="28"/>
+        </w:rPr>
+      </w:pPr>
+      <w:r>
+        <w:rPr>
+          <w:b w:val="1"/>
+          <w:sz w:val="28"/>
+          <w:szCs w:val="28"/>
+          <w:rtl w:val="0"/>
+        </w:rPr>
+        <w:t xml:space="preserve">2.10 Storyboard.</w:t>
+      </w:r>
+    </w:p>
+    <w:p>
+      <w:pPr>
+        <w:tabs>
+          <w:tab w:val="left" w:pos="8647"/>
+        </w:tabs>
+        <w:spacing w:before="240" w:line="240" w:lineRule="auto"/>
+        <w:jc w:val="both"/>
+        <w:rPr>
+          <w:b w:val="1"/>
+          <w:sz w:val="28"/>
+          <w:szCs w:val="28"/>
+        </w:rPr>
+      </w:pPr>
+      <w:r>
+        <w:rPr>
+          <w:b w:val="1"/>
+          <w:sz w:val="28"/>
+          <w:szCs w:val="28"/>
+        </w:rPr>
+        <w:drawing>
+          <wp:inline distB="114300" distT="114300" distL="114300" distR="114300">
+            <wp:extent cx="4029075" cy="3876675"/>
+            <wp:effectExtent b="0" l="0" r="0" t="0"/>
+            <wp:docPr id="2" name="image2.jpg"/>
+            <a:graphic>
+              <a:graphicData uri="http://schemas.openxmlformats.org/drawingml/2006/picture">
+                <pic:pic>
+                  <pic:nvPicPr>
+                    <pic:cNvPr id="0" name="image2.jpg"/>
+                    <pic:cNvPicPr preferRelativeResize="0"/>
+                  </pic:nvPicPr>
+                  <pic:blipFill>
+                    <a:blip r:embed="rId13"/>
+                    <a:srcRect b="0" l="0" r="0" t="0"/>
+                    <a:stretch>
+                      <a:fillRect/>
+                    </a:stretch>
+                  </pic:blipFill>
+                  <pic:spPr>
+                    <a:xfrm>
+                      <a:off x="0" y="0"/>
+                      <a:ext cx="4029075" cy="3876675"/>
+                    </a:xfrm>
+                    <a:prstGeom prst="rect"/>
+                    <a:ln/>
+                  </pic:spPr>
+                </pic:pic>
+              </a:graphicData>
+            </a:graphic>
+          </wp:inline>
+        </w:drawing>
+      </w:r>
+      <w:r>
+        <w:rPr>
+          <w:rtl w:val="0"/>
+        </w:rPr>
+      </w:r>
+    </w:p>
+    <w:p>
+      <w:pPr>
+        <w:tabs>
+          <w:tab w:val="left" w:pos="8647"/>
+        </w:tabs>
+        <w:spacing w:before="240" w:line="240" w:lineRule="auto"/>
+        <w:jc w:val="both"/>
+        <w:rPr>
+          <w:b w:val="1"/>
+          <w:sz w:val="28"/>
+          <w:szCs w:val="28"/>
+        </w:rPr>
+      </w:pPr>
+      <w:r>
+        <w:rPr>
+          <w:rtl w:val="0"/>
+        </w:rPr>
+      </w:r>
+    </w:p>
+    <w:p>
+      <w:pPr>
+        <w:tabs>
+          <w:tab w:val="left" w:pos="8647"/>
+        </w:tabs>
+        <w:spacing w:before="240" w:line="240" w:lineRule="auto"/>
+        <w:jc w:val="both"/>
+        <w:rPr>
+          <w:b w:val="1"/>
+          <w:sz w:val="28"/>
+          <w:szCs w:val="28"/>
+        </w:rPr>
+      </w:pPr>
+      <w:r>
+        <w:rPr>
+          <w:b w:val="1"/>
+          <w:sz w:val="28"/>
+          <w:szCs w:val="28"/>
+        </w:rPr>
+        <w:drawing>
+          <wp:inline distB="114300" distT="114300" distL="114300" distR="114300">
+            <wp:extent cx="5731200" cy="3606800"/>
+            <wp:effectExtent b="0" l="0" r="0" t="0"/>
+            <wp:docPr id="4" name="image7.jpg"/>
+            <a:graphic>
+              <a:graphicData uri="http://schemas.openxmlformats.org/drawingml/2006/picture">
+                <pic:pic>
+                  <pic:nvPicPr>
+                    <pic:cNvPr id="0" name="image7.jpg"/>
+                    <pic:cNvPicPr preferRelativeResize="0"/>
+                  </pic:nvPicPr>
+                  <pic:blipFill>
+                    <a:blip r:embed="rId14"/>
+                    <a:srcRect b="0" l="0" r="0" t="0"/>
+                    <a:stretch>
+                      <a:fillRect/>
+                    </a:stretch>
+                  </pic:blipFill>
+                  <pic:spPr>
+                    <a:xfrm>
+                      <a:off x="0" y="0"/>
+                      <a:ext cx="5731200" cy="3606800"/>
+                    </a:xfrm>
+                    <a:prstGeom prst="rect"/>
+                    <a:ln/>
+                  </pic:spPr>
+                </pic:pic>
+              </a:graphicData>
+            </a:graphic>
+          </wp:inline>
+        </w:drawing>
+      </w:r>
+      <w:r>
+        <w:rPr>
+          <w:rtl w:val="0"/>
+        </w:rPr>
+      </w:r>
+    </w:p>
+    <w:p>
+      <w:pPr>
+        <w:tabs>
+          <w:tab w:val="left" w:pos="8647"/>
+        </w:tabs>
+        <w:spacing w:before="240" w:line="240" w:lineRule="auto"/>
+        <w:jc w:val="both"/>
+        <w:rPr>
+          <w:b w:val="1"/>
+          <w:sz w:val="28"/>
+          <w:szCs w:val="28"/>
+        </w:rPr>
+      </w:pPr>
+      <w:r>
+        <w:rPr>
+          <w:rtl w:val="0"/>
+        </w:rPr>
+      </w:r>
+    </w:p>
+    <w:p>
+      <w:pPr>
+        <w:tabs>
+          <w:tab w:val="left" w:pos="8647"/>
+        </w:tabs>
+        <w:spacing w:before="240" w:line="240" w:lineRule="auto"/>
+        <w:jc w:val="both"/>
+        <w:rPr>
+          <w:b w:val="1"/>
+          <w:sz w:val="28"/>
+          <w:szCs w:val="28"/>
+        </w:rPr>
+      </w:pPr>
+      <w:r>
+        <w:rPr>
+          <w:b w:val="1"/>
+          <w:sz w:val="28"/>
+          <w:szCs w:val="28"/>
+          <w:rtl w:val="0"/>
+        </w:rPr>
+        <w:t xml:space="preserve">2.11 Personajes.</w:t>
+      </w:r>
+    </w:p>
+    <w:p>
+      <w:pPr>
+        <w:tabs>
+          <w:tab w:val="left" w:pos="8647"/>
+        </w:tabs>
+        <w:spacing w:before="240" w:line="240" w:lineRule="auto"/>
+        <w:jc w:val="both"/>
+        <w:rPr>
+          <w:b w:val="1"/>
+          <w:sz w:val="28"/>
+          <w:szCs w:val="28"/>
+        </w:rPr>
+      </w:pPr>
+      <w:r>
+        <w:rPr>
+          <w:rtl w:val="0"/>
+        </w:rPr>
+      </w:r>
+    </w:p>
+    <w:p>
+      <w:pPr>
+        <w:tabs>
+          <w:tab w:val="left" w:pos="8647"/>
+        </w:tabs>
+        <w:spacing w:before="240" w:line="240" w:lineRule="auto"/>
+        <w:jc w:val="both"/>
+        <w:rPr>
+          <w:sz w:val="28"/>
+          <w:szCs w:val="28"/>
+        </w:rPr>
+      </w:pPr>
+      <w:r>
+        <w:rPr>
+          <w:sz w:val="28"/>
+          <w:szCs w:val="28"/>
+          <w:rtl w:val="0"/>
+        </w:rPr>
+        <w:t xml:space="preserve">Primer escuadrón de Robots asesinos.</w:t>
+      </w:r>
+    </w:p>
+    <w:p>
+      <w:pPr>
+        <w:tabs>
+          <w:tab w:val="left" w:pos="8647"/>
+        </w:tabs>
+        <w:spacing w:before="240" w:line="240" w:lineRule="auto"/>
+        <w:jc w:val="both"/>
+        <w:rPr>
+          <w:sz w:val="28"/>
+          <w:szCs w:val="28"/>
+        </w:rPr>
+      </w:pPr>
+      <w:r>
+        <w:rPr>
+          <w:sz w:val="28"/>
+          <w:szCs w:val="28"/>
+          <w:rtl w:val="0"/>
+        </w:rPr>
+        <w:t xml:space="preserve">Segundo escuadrón de Robots asesinos.</w:t>
+      </w:r>
+    </w:p>
+    <w:p>
+      <w:pPr>
+        <w:tabs>
+          <w:tab w:val="left" w:pos="8647"/>
+        </w:tabs>
+        <w:spacing w:before="240" w:line="240" w:lineRule="auto"/>
+        <w:jc w:val="both"/>
+        <w:rPr>
+          <w:sz w:val="28"/>
+          <w:szCs w:val="28"/>
+        </w:rPr>
+      </w:pPr>
+      <w:r>
+        <w:rPr>
+          <w:sz w:val="28"/>
+          <w:szCs w:val="28"/>
+          <w:rtl w:val="0"/>
+        </w:rPr>
+        <w:t xml:space="preserve">Tercer escuadrón de Robots asesinos.</w:t>
+      </w:r>
+    </w:p>
+    <w:p>
+      <w:pPr>
+        <w:tabs>
+          <w:tab w:val="left" w:pos="8647"/>
+        </w:tabs>
+        <w:spacing w:before="240" w:line="240" w:lineRule="auto"/>
+        <w:jc w:val="both"/>
+        <w:rPr>
+          <w:sz w:val="28"/>
+          <w:szCs w:val="28"/>
+        </w:rPr>
+      </w:pPr>
+      <w:r>
+        <w:rPr>
+          <w:sz w:val="28"/>
+          <w:szCs w:val="28"/>
+          <w:rtl w:val="0"/>
+        </w:rPr>
+        <w:t xml:space="preserve">Nave defensora de los humanos.</w:t>
+      </w:r>
+    </w:p>
+    <w:p>
+      <w:pPr>
+        <w:tabs>
+          <w:tab w:val="left" w:pos="8647"/>
+        </w:tabs>
+        <w:spacing w:before="240" w:line="240" w:lineRule="auto"/>
+        <w:jc w:val="both"/>
+        <w:rPr>
+          <w:sz w:val="28"/>
+          <w:szCs w:val="28"/>
+        </w:rPr>
+      </w:pPr>
+      <w:r>
+        <w:rPr>
+          <w:rtl w:val="0"/>
+        </w:rPr>
+      </w:r>
+    </w:p>
+    <w:p>
+      <w:pPr>
+        <w:tabs>
+          <w:tab w:val="left" w:pos="8647"/>
+        </w:tabs>
+        <w:spacing w:before="240" w:line="240" w:lineRule="auto"/>
+        <w:jc w:val="both"/>
+        <w:rPr>
+          <w:b w:val="1"/>
+          <w:sz w:val="28"/>
+          <w:szCs w:val="28"/>
+        </w:rPr>
+      </w:pPr>
+      <w:r>
+        <w:br w:type="page"/>
+      </w:r>
+      <w:r>
+        <w:rPr>
+          <w:rtl w:val="0"/>
+        </w:rPr>
+      </w:r>
+    </w:p>
+    <w:p>
+      <w:pPr>
+        <w:tabs>
+          <w:tab w:val="left" w:pos="8647"/>
+        </w:tabs>
+        <w:spacing w:before="240" w:line="240" w:lineRule="auto"/>
+        <w:jc w:val="both"/>
+        <w:rPr>
+          <w:b w:val="1"/>
+          <w:sz w:val="28"/>
+          <w:szCs w:val="28"/>
+        </w:rPr>
+      </w:pPr>
+      <w:r>
+        <w:rPr>
+          <w:b w:val="1"/>
+          <w:sz w:val="28"/>
+          <w:szCs w:val="28"/>
+          <w:rtl w:val="0"/>
+        </w:rPr>
+        <w:t xml:space="preserve">2.12 Niveles.</w:t>
+      </w:r>
+    </w:p>
+    <w:p>
+      <w:pPr>
+        <w:tabs>
+          <w:tab w:val="left" w:pos="8647"/>
+        </w:tabs>
+        <w:spacing w:before="240" w:line="240" w:lineRule="auto"/>
+        <w:jc w:val="both"/>
+        <w:rPr>
+          <w:b w:val="1"/>
+          <w:sz w:val="28"/>
+          <w:szCs w:val="28"/>
+        </w:rPr>
+      </w:pPr>
+      <w:r>
+        <w:rPr>
+          <w:rtl w:val="0"/>
+        </w:rPr>
+      </w:r>
+    </w:p>
+    <w:p>
+      <w:pPr>
+        <w:tabs>
+          <w:tab w:val="left" w:pos="8647"/>
+        </w:tabs>
+        <w:spacing w:before="240" w:line="240" w:lineRule="auto"/>
+        <w:jc w:val="both"/>
+        <w:rPr>
+          <w:sz w:val="28"/>
+          <w:szCs w:val="28"/>
+        </w:rPr>
+      </w:pPr>
+      <w:r>
+        <w:rPr>
+          <w:sz w:val="28"/>
+          <w:szCs w:val="28"/>
+          <w:rtl w:val="0"/>
+        </w:rPr>
+        <w:t xml:space="preserve">El juego consta de 3 niveles.</w:t>
+      </w:r>
+    </w:p>
+    <w:p>
+      <w:pPr>
+        <w:tabs>
+          <w:tab w:val="left" w:pos="8647"/>
+        </w:tabs>
+        <w:spacing w:before="240" w:line="240" w:lineRule="auto"/>
+        <w:jc w:val="both"/>
+        <w:rPr>
+          <w:sz w:val="28"/>
+          <w:szCs w:val="28"/>
+        </w:rPr>
+      </w:pPr>
+      <w:r>
+        <w:rPr>
+          <w:sz w:val="28"/>
+          <w:szCs w:val="28"/>
+          <w:rtl w:val="0"/>
+        </w:rPr>
+        <w:t xml:space="preserve">Nivel 1 es una guerra con el primer escuadrón de lucha de los robots asesinos.</w:t>
+      </w:r>
+    </w:p>
+    <w:p>
+      <w:pPr>
+        <w:tabs>
+          <w:tab w:val="left" w:pos="8647"/>
+        </w:tabs>
+        <w:spacing w:before="240" w:line="240" w:lineRule="auto"/>
+        <w:jc w:val="both"/>
+        <w:rPr>
+          <w:sz w:val="28"/>
+          <w:szCs w:val="28"/>
+        </w:rPr>
+      </w:pPr>
+      <w:r>
+        <w:rPr>
+          <w:sz w:val="28"/>
+          <w:szCs w:val="28"/>
+          <w:rtl w:val="0"/>
+        </w:rPr>
+        <w:t xml:space="preserve">Nivel 2 es una guerra con el segundo escuadrón de lucha de los robots asesinos, los cuales son más fuertes y poderosos.</w:t>
+      </w:r>
+    </w:p>
+    <w:p>
+      <w:pPr>
+        <w:tabs>
+          <w:tab w:val="left" w:pos="8647"/>
+        </w:tabs>
+        <w:spacing w:before="240" w:line="240" w:lineRule="auto"/>
+        <w:jc w:val="both"/>
+        <w:rPr>
+          <w:sz w:val="28"/>
+          <w:szCs w:val="28"/>
+        </w:rPr>
+      </w:pPr>
+      <w:r>
+        <w:rPr>
+          <w:sz w:val="28"/>
+          <w:szCs w:val="28"/>
+          <w:rtl w:val="0"/>
+        </w:rPr>
+        <w:t xml:space="preserve">Nivel 3 el nivel 3 es la guerra final con el escuadrón final de los robots. </w:t>
+      </w:r>
+    </w:p>
+    <w:p>
+      <w:pPr>
+        <w:tabs>
+          <w:tab w:val="left" w:pos="8647"/>
+        </w:tabs>
+        <w:spacing w:before="240" w:line="240" w:lineRule="auto"/>
+        <w:jc w:val="both"/>
+        <w:rPr>
+          <w:sz w:val="28"/>
+          <w:szCs w:val="28"/>
+        </w:rPr>
+      </w:pPr>
+      <w:r>
+        <w:rPr>
+          <w:rtl w:val="0"/>
+        </w:rPr>
+      </w:r>
+    </w:p>
+    <w:p>
+      <w:pPr>
+        <w:tabs>
+          <w:tab w:val="left" w:pos="8647"/>
+        </w:tabs>
+        <w:spacing w:before="240" w:line="240" w:lineRule="auto"/>
+        <w:jc w:val="both"/>
+        <w:rPr>
+          <w:b w:val="1"/>
+          <w:sz w:val="28"/>
+          <w:szCs w:val="28"/>
+        </w:rPr>
+      </w:pPr>
+      <w:r>
+        <w:rPr>
+          <w:b w:val="1"/>
+          <w:sz w:val="28"/>
+          <w:szCs w:val="28"/>
+          <w:rtl w:val="0"/>
+        </w:rPr>
+        <w:t xml:space="preserve">2.13 Mecánica del Juego.</w:t>
+      </w:r>
+    </w:p>
+    <w:p>
+      <w:pPr>
+        <w:tabs>
+          <w:tab w:val="left" w:pos="8647"/>
+        </w:tabs>
+        <w:spacing w:before="240" w:line="240" w:lineRule="auto"/>
+        <w:jc w:val="both"/>
+        <w:rPr>
+          <w:b w:val="1"/>
+          <w:sz w:val="28"/>
+          <w:szCs w:val="28"/>
+        </w:rPr>
+      </w:pPr>
+      <w:r>
+        <w:rPr>
+          <w:rtl w:val="0"/>
+        </w:rPr>
+      </w:r>
+    </w:p>
+    <w:p>
+      <w:pPr>
+        <w:tabs>
+          <w:tab w:val="left" w:pos="8647"/>
+        </w:tabs>
+        <w:spacing w:line="360" w:lineRule="auto"/>
+        <w:rPr>
+          <w:sz w:val="28"/>
+          <w:szCs w:val="28"/>
+        </w:rPr>
+      </w:pPr>
+      <w:r>
+        <w:rPr>
+          <w:sz w:val="28"/>
+          <w:szCs w:val="28"/>
+          <w:rtl w:val="0"/>
+        </w:rPr>
+        <w:t xml:space="preserve">Disparar a los robots hasta matarlos, acabar con los grupos de robots presentes para avanzar el siguiente nivel y desbloquear armas más potentes. </w:t>
+      </w:r>
+      <w:r>
+        <w:rPr>
+          <w:rtl w:val="0"/>
+        </w:rPr>
+      </w:r>
+    </w:p>
+    <w:p>
+      <w:pPr>
+        <w:tabs>
+          <w:tab w:val="left" w:pos="8647"/>
+        </w:tabs>
+        <w:spacing w:line="360" w:lineRule="auto"/>
         <w:rPr>
           <w:sz w:val="20"/>
           <w:szCs w:val="20"/>

</xml_diff>